<commit_message>
Added 2 research papers
</commit_message>
<xml_diff>
--- a/Web Design.docx
+++ b/Web Design.docx
@@ -4,8 +4,171 @@
   <w:body>
     <w:p>
       <w:pPr>
-        <w:spacing w:line="480" w:lineRule="auto"/>
-      </w:pPr>
+        <w:spacing w:line="360" w:lineRule="auto"/>
+        <w:jc w:val="center"/>
+        <w:rPr>
+          <w:sz w:val="36"/>
+          <w:szCs w:val="36"/>
+        </w:rPr>
+      </w:pPr>
+      <w:r>
+        <w:rPr>
+          <w:sz w:val="36"/>
+          <w:szCs w:val="36"/>
+        </w:rPr>
+        <w:t xml:space="preserve">Web </w:t>
+      </w:r>
+      <w:r>
+        <w:rPr>
+          <w:sz w:val="36"/>
+          <w:szCs w:val="36"/>
+        </w:rPr>
+        <w:t xml:space="preserve">Server </w:t>
+      </w:r>
+      <w:r>
+        <w:rPr>
+          <w:sz w:val="36"/>
+          <w:szCs w:val="36"/>
+        </w:rPr>
+        <w:t>Design</w:t>
+      </w:r>
+    </w:p>
+    <w:p>
+      <w:pPr>
+        <w:jc w:val="center"/>
+        <w:rPr>
+          <w:b/>
+          <w:bCs/>
+        </w:rPr>
+      </w:pPr>
+      <w:r>
+        <w:rPr>
+          <w:b/>
+          <w:bCs/>
+        </w:rPr>
+        <w:t>Bauman, Daniel</w:t>
+      </w:r>
+    </w:p>
+    <w:p>
+      <w:pPr>
+        <w:jc w:val="center"/>
+        <w:rPr>
+          <w:b/>
+          <w:bCs/>
+        </w:rPr>
+      </w:pPr>
+    </w:p>
+    <w:p>
+      <w:pPr>
+        <w:jc w:val="center"/>
+        <w:rPr>
+          <w:b/>
+          <w:bCs/>
+          <w:sz w:val="28"/>
+          <w:szCs w:val="28"/>
+        </w:rPr>
+      </w:pPr>
+      <w:r>
+        <w:rPr>
+          <w:b/>
+          <w:bCs/>
+          <w:sz w:val="28"/>
+          <w:szCs w:val="28"/>
+        </w:rPr>
+        <w:t>Abstract</w:t>
+      </w:r>
+    </w:p>
+    <w:p>
+      <w:r>
+        <w:t xml:space="preserve">Network connectivity is one of the </w:t>
+      </w:r>
+      <w:r>
+        <w:t>principal</w:t>
+      </w:r>
+      <w:r>
+        <w:t xml:space="preserve"> components in the making of complex</w:t>
+      </w:r>
+      <w:r>
+        <w:t xml:space="preserve">, useful, mobile apps. </w:t>
+      </w:r>
+      <w:r>
+        <w:t xml:space="preserve">Whether it serves to provide information, such as up-to-date weather for a weather app, or </w:t>
+      </w:r>
+      <w:r>
+        <w:t xml:space="preserve">to </w:t>
+      </w:r>
+      <w:r>
+        <w:t xml:space="preserve">connect people such as a messaging </w:t>
+      </w:r>
+      <w:r>
+        <w:t>app, network connectivity is</w:t>
+      </w:r>
+      <w:r>
+        <w:t xml:space="preserve"> the key to solving many of the problems</w:t>
+      </w:r>
+      <w:r>
+        <w:t xml:space="preserve"> that</w:t>
+      </w:r>
+      <w:r>
+        <w:t xml:space="preserve"> mobile apps proport to solve. </w:t>
+      </w:r>
+      <w:r>
+        <w:t xml:space="preserve">In order to provide online services for apps, the developer needs to make a web server </w:t>
+      </w:r>
+      <w:r>
+        <w:t>that</w:t>
+      </w:r>
+      <w:r>
+        <w:t xml:space="preserve"> service</w:t>
+      </w:r>
+      <w:r>
+        <w:t>s</w:t>
+      </w:r>
+      <w:r>
+        <w:t xml:space="preserve"> the users.</w:t>
+      </w:r>
+      <w:r>
+        <w:t xml:space="preserve"> In this paper, we examine the basic structure of a web server, </w:t>
+      </w:r>
+      <w:r>
+        <w:t xml:space="preserve">the challenges posed by this task, and </w:t>
+      </w:r>
+      <w:r>
+        <w:t xml:space="preserve">important principles </w:t>
+      </w:r>
+      <w:r>
+        <w:t xml:space="preserve">to follow </w:t>
+      </w:r>
+      <w:r>
+        <w:t>in web design</w:t>
+      </w:r>
+      <w:r>
+        <w:t>.</w:t>
+      </w:r>
+    </w:p>
+    <w:p/>
+    <w:p>
+      <w:pPr>
+        <w:jc w:val="center"/>
+        <w:rPr>
+          <w:b/>
+          <w:bCs/>
+          <w:sz w:val="28"/>
+          <w:szCs w:val="28"/>
+        </w:rPr>
+      </w:pPr>
+      <w:r>
+        <w:rPr>
+          <w:b/>
+          <w:bCs/>
+          <w:sz w:val="28"/>
+          <w:szCs w:val="28"/>
+        </w:rPr>
+        <w:t>Introduction</w:t>
+      </w:r>
+    </w:p>
+    <w:p/>
+    <w:p>
       <w:r>
         <w:t>Outline:</w:t>
       </w:r>
@@ -17,7 +180,6 @@
           <w:ilvl w:val="0"/>
           <w:numId w:val="1"/>
         </w:numPr>
-        <w:spacing w:line="480" w:lineRule="auto"/>
       </w:pPr>
       <w:r>
         <w:t>Abstract – web design necessary for good mobile apps</w:t>
@@ -30,7 +192,6 @@
           <w:ilvl w:val="0"/>
           <w:numId w:val="1"/>
         </w:numPr>
-        <w:spacing w:line="480" w:lineRule="auto"/>
       </w:pPr>
       <w:r>
         <w:t>Web Design Introduction</w:t>
@@ -43,7 +204,6 @@
           <w:ilvl w:val="1"/>
           <w:numId w:val="1"/>
         </w:numPr>
-        <w:spacing w:line="480" w:lineRule="auto"/>
       </w:pPr>
       <w:r>
         <w:t>How a web server works</w:t>
@@ -56,7 +216,6 @@
           <w:ilvl w:val="1"/>
           <w:numId w:val="1"/>
         </w:numPr>
-        <w:spacing w:line="480" w:lineRule="auto"/>
       </w:pPr>
       <w:r>
         <w:t>Protocol request – response</w:t>
@@ -69,7 +228,6 @@
           <w:ilvl w:val="1"/>
           <w:numId w:val="1"/>
         </w:numPr>
-        <w:spacing w:line="480" w:lineRule="auto"/>
       </w:pPr>
       <w:r>
         <w:t>HTTP – GET, POST</w:t>
@@ -82,7 +240,6 @@
           <w:ilvl w:val="1"/>
           <w:numId w:val="1"/>
         </w:numPr>
-        <w:spacing w:line="480" w:lineRule="auto"/>
       </w:pPr>
       <w:r>
         <w:t>REST API – HTTP, JSON</w:t>
@@ -95,7 +252,6 @@
           <w:ilvl w:val="0"/>
           <w:numId w:val="1"/>
         </w:numPr>
-        <w:spacing w:line="480" w:lineRule="auto"/>
       </w:pPr>
       <w:r>
         <w:t>Web Design Challenges</w:t>
@@ -108,7 +264,6 @@
           <w:ilvl w:val="1"/>
           <w:numId w:val="1"/>
         </w:numPr>
-        <w:spacing w:line="480" w:lineRule="auto"/>
       </w:pPr>
       <w:r>
         <w:t>Scalability</w:t>
@@ -121,9 +276,9 @@
           <w:ilvl w:val="1"/>
           <w:numId w:val="1"/>
         </w:numPr>
-        <w:spacing w:line="480" w:lineRule="auto"/>
-      </w:pPr>
-      <w:r>
+      </w:pPr>
+      <w:r>
+        <w:lastRenderedPageBreak/>
         <w:t>Streaming content</w:t>
       </w:r>
     </w:p>
@@ -134,7 +289,6 @@
           <w:ilvl w:val="1"/>
           <w:numId w:val="1"/>
         </w:numPr>
-        <w:spacing w:line="480" w:lineRule="auto"/>
       </w:pPr>
       <w:r>
         <w:t>Protocols</w:t>
@@ -153,7 +307,6 @@
           <w:ilvl w:val="1"/>
           <w:numId w:val="1"/>
         </w:numPr>
-        <w:spacing w:line="480" w:lineRule="auto"/>
       </w:pPr>
       <w:r>
         <w:t>Efficient memory access</w:t>
@@ -166,7 +319,6 @@
           <w:ilvl w:val="0"/>
           <w:numId w:val="1"/>
         </w:numPr>
-        <w:spacing w:line="480" w:lineRule="auto"/>
       </w:pPr>
       <w:r>
         <w:t>Analysis of Design Challenges</w:t>
@@ -179,7 +331,6 @@
           <w:ilvl w:val="1"/>
           <w:numId w:val="1"/>
         </w:numPr>
-        <w:spacing w:line="480" w:lineRule="auto"/>
       </w:pPr>
       <w:r>
         <w:t xml:space="preserve">Scalability requires </w:t>
@@ -198,7 +349,6 @@
           <w:ilvl w:val="1"/>
           <w:numId w:val="1"/>
         </w:numPr>
-        <w:spacing w:line="480" w:lineRule="auto"/>
       </w:pPr>
       <w:r>
         <w:t>Streaming content requires concurrency and asynchrony</w:t>
@@ -211,7 +361,6 @@
           <w:ilvl w:val="1"/>
           <w:numId w:val="1"/>
         </w:numPr>
-        <w:spacing w:line="480" w:lineRule="auto"/>
       </w:pPr>
       <w:r>
         <w:t>Protocols – UDP match streaming, TCP otherwise</w:t>
@@ -224,7 +373,6 @@
           <w:ilvl w:val="1"/>
           <w:numId w:val="1"/>
         </w:numPr>
-        <w:spacing w:line="480" w:lineRule="auto"/>
       </w:pPr>
       <w:r>
         <w:t xml:space="preserve">Efficient memory access – requires </w:t>
@@ -240,7 +388,6 @@
           <w:ilvl w:val="0"/>
           <w:numId w:val="1"/>
         </w:numPr>
-        <w:spacing w:line="480" w:lineRule="auto"/>
       </w:pPr>
       <w:r>
         <w:t>Web Design Principles</w:t>
@@ -253,7 +400,6 @@
           <w:ilvl w:val="1"/>
           <w:numId w:val="1"/>
         </w:numPr>
-        <w:spacing w:line="480" w:lineRule="auto"/>
       </w:pPr>
       <w:r>
         <w:t>Divide and conquer</w:t>
@@ -266,7 +412,6 @@
           <w:ilvl w:val="1"/>
           <w:numId w:val="1"/>
         </w:numPr>
-        <w:spacing w:line="480" w:lineRule="auto"/>
       </w:pPr>
       <w:r>
         <w:t>Asynchrony</w:t>
@@ -279,7 +424,6 @@
           <w:ilvl w:val="1"/>
           <w:numId w:val="1"/>
         </w:numPr>
-        <w:spacing w:line="480" w:lineRule="auto"/>
       </w:pPr>
       <w:r>
         <w:t>Encapsulation</w:t>
@@ -292,7 +436,6 @@
           <w:ilvl w:val="1"/>
           <w:numId w:val="1"/>
         </w:numPr>
-        <w:spacing w:line="480" w:lineRule="auto"/>
       </w:pPr>
       <w:r>
         <w:t>Concurrency</w:t>
@@ -305,10 +448,8 @@
           <w:ilvl w:val="1"/>
           <w:numId w:val="1"/>
         </w:numPr>
-        <w:spacing w:line="480" w:lineRule="auto"/>
-      </w:pPr>
-      <w:r>
-        <w:lastRenderedPageBreak/>
+      </w:pPr>
+      <w:r>
         <w:t>Parsimony</w:t>
       </w:r>
     </w:p>
@@ -319,7 +460,6 @@
           <w:ilvl w:val="0"/>
           <w:numId w:val="1"/>
         </w:numPr>
-        <w:spacing w:line="480" w:lineRule="auto"/>
       </w:pPr>
       <w:r>
         <w:t>Conclusions</w:t>
@@ -332,13 +472,13 @@
           <w:ilvl w:val="0"/>
           <w:numId w:val="1"/>
         </w:numPr>
-        <w:spacing w:line="480" w:lineRule="auto"/>
       </w:pPr>
       <w:r>
         <w:t>Bibliography</w:t>
       </w:r>
     </w:p>
     <w:sectPr>
+      <w:headerReference w:type="default" r:id="rId7"/>
       <w:pgSz w:w="12240" w:h="15840"/>
       <w:pgMar w:top="1440" w:right="1440" w:bottom="1440" w:left="1440" w:header="720" w:footer="720" w:gutter="0"/>
       <w:cols w:space="720"/>
@@ -346,6 +486,50 @@
     </w:sectPr>
   </w:body>
 </w:document>
+</file>
+
+<file path=word/endnotes.xml><?xml version="1.0" encoding="utf-8"?>
+<w:endnotes xmlns:wpc="http://schemas.microsoft.com/office/word/2010/wordprocessingCanvas" xmlns:cx="http://schemas.microsoft.com/office/drawing/2014/chartex" xmlns:cx1="http://schemas.microsoft.com/office/drawing/2015/9/8/chartex" xmlns:cx2="http://schemas.microsoft.com/office/drawing/2015/10/21/chartex" xmlns:cx3="http://schemas.microsoft.com/office/drawing/2016/5/9/chartex" xmlns:cx4="http://schemas.microsoft.com/office/drawing/2016/5/10/chartex" xmlns:cx5="http://schemas.microsoft.com/office/drawing/2016/5/11/chartex" xmlns:cx6="http://schemas.microsoft.com/office/drawing/2016/5/12/chartex" xmlns:cx7="http://schemas.microsoft.com/office/drawing/2016/5/13/chartex" xmlns:cx8="http://schemas.microsoft.com/office/drawing/2016/5/14/chartex" xmlns:mc="http://schemas.openxmlformats.org/markup-compatibility/2006" xmlns:aink="http://schemas.microsoft.com/office/drawing/2016/ink" xmlns:am3d="http://schemas.microsoft.com/office/drawing/2017/model3d" xmlns:o="urn:schemas-microsoft-com:office:office" xmlns:r="http://schemas.openxmlformats.org/officeDocument/2006/relationships" xmlns:m="http://schemas.openxmlformats.org/officeDocument/2006/math" xmlns:v="urn:schemas-microsoft-com:vml" xmlns:wp14="http://schemas.microsoft.com/office/word/2010/wordprocessingDrawing" xmlns:wp="http://schemas.openxmlformats.org/drawingml/2006/wordprocessingDrawing" xmlns:w10="urn:schemas-microsoft-com:office:word" xmlns:w="http://schemas.openxmlformats.org/wordprocessingml/2006/main" xmlns:w14="http://schemas.microsoft.com/office/word/2010/wordml" xmlns:w15="http://schemas.microsoft.com/office/word/2012/wordml" xmlns:w16cex="http://schemas.microsoft.com/office/word/2018/wordml/cex" xmlns:w16cid="http://schemas.microsoft.com/office/word/2016/wordml/cid" xmlns:w16="http://schemas.microsoft.com/office/word/2018/wordml" xmlns:w16se="http://schemas.microsoft.com/office/word/2015/wordml/symex" xmlns:wpg="http://schemas.microsoft.com/office/word/2010/wordprocessingGroup" xmlns:wpi="http://schemas.microsoft.com/office/word/2010/wordprocessingInk" xmlns:wne="http://schemas.microsoft.com/office/word/2006/wordml" xmlns:wps="http://schemas.microsoft.com/office/word/2010/wordprocessingShape" mc:Ignorable="w14 w15 w16se w16cid w16 w16cex wp14">
+  <w:endnote w:type="separator" w:id="-1">
+    <w:p>
+      <w:r>
+        <w:separator/>
+      </w:r>
+    </w:p>
+  </w:endnote>
+  <w:endnote w:type="continuationSeparator" w:id="0">
+    <w:p>
+      <w:r>
+        <w:continuationSeparator/>
+      </w:r>
+    </w:p>
+  </w:endnote>
+</w:endnotes>
+</file>
+
+<file path=word/footnotes.xml><?xml version="1.0" encoding="utf-8"?>
+<w:footnotes xmlns:wpc="http://schemas.microsoft.com/office/word/2010/wordprocessingCanvas" xmlns:cx="http://schemas.microsoft.com/office/drawing/2014/chartex" xmlns:cx1="http://schemas.microsoft.com/office/drawing/2015/9/8/chartex" xmlns:cx2="http://schemas.microsoft.com/office/drawing/2015/10/21/chartex" xmlns:cx3="http://schemas.microsoft.com/office/drawing/2016/5/9/chartex" xmlns:cx4="http://schemas.microsoft.com/office/drawing/2016/5/10/chartex" xmlns:cx5="http://schemas.microsoft.com/office/drawing/2016/5/11/chartex" xmlns:cx6="http://schemas.microsoft.com/office/drawing/2016/5/12/chartex" xmlns:cx7="http://schemas.microsoft.com/office/drawing/2016/5/13/chartex" xmlns:cx8="http://schemas.microsoft.com/office/drawing/2016/5/14/chartex" xmlns:mc="http://schemas.openxmlformats.org/markup-compatibility/2006" xmlns:aink="http://schemas.microsoft.com/office/drawing/2016/ink" xmlns:am3d="http://schemas.microsoft.com/office/drawing/2017/model3d" xmlns:o="urn:schemas-microsoft-com:office:office" xmlns:r="http://schemas.openxmlformats.org/officeDocument/2006/relationships" xmlns:m="http://schemas.openxmlformats.org/officeDocument/2006/math" xmlns:v="urn:schemas-microsoft-com:vml" xmlns:wp14="http://schemas.microsoft.com/office/word/2010/wordprocessingDrawing" xmlns:wp="http://schemas.openxmlformats.org/drawingml/2006/wordprocessingDrawing" xmlns:w10="urn:schemas-microsoft-com:office:word" xmlns:w="http://schemas.openxmlformats.org/wordprocessingml/2006/main" xmlns:w14="http://schemas.microsoft.com/office/word/2010/wordml" xmlns:w15="http://schemas.microsoft.com/office/word/2012/wordml" xmlns:w16cex="http://schemas.microsoft.com/office/word/2018/wordml/cex" xmlns:w16cid="http://schemas.microsoft.com/office/word/2016/wordml/cid" xmlns:w16="http://schemas.microsoft.com/office/word/2018/wordml" xmlns:w16se="http://schemas.microsoft.com/office/word/2015/wordml/symex" xmlns:wpg="http://schemas.microsoft.com/office/word/2010/wordprocessingGroup" xmlns:wpi="http://schemas.microsoft.com/office/word/2010/wordprocessingInk" xmlns:wne="http://schemas.microsoft.com/office/word/2006/wordml" xmlns:wps="http://schemas.microsoft.com/office/word/2010/wordprocessingShape" mc:Ignorable="w14 w15 w16se w16cid w16 w16cex wp14">
+  <w:footnote w:type="separator" w:id="-1">
+    <w:p>
+      <w:r>
+        <w:separator/>
+      </w:r>
+    </w:p>
+  </w:footnote>
+  <w:footnote w:type="continuationSeparator" w:id="0">
+    <w:p>
+      <w:r>
+        <w:continuationSeparator/>
+      </w:r>
+    </w:p>
+  </w:footnote>
+</w:footnotes>
+</file>
+
+<file path=word/header1.xml><?xml version="1.0" encoding="utf-8"?>
+<w:hdr xmlns:wpc="http://schemas.microsoft.com/office/word/2010/wordprocessingCanvas" xmlns:cx="http://schemas.microsoft.com/office/drawing/2014/chartex" xmlns:cx1="http://schemas.microsoft.com/office/drawing/2015/9/8/chartex" xmlns:cx2="http://schemas.microsoft.com/office/drawing/2015/10/21/chartex" xmlns:cx3="http://schemas.microsoft.com/office/drawing/2016/5/9/chartex" xmlns:cx4="http://schemas.microsoft.com/office/drawing/2016/5/10/chartex" xmlns:cx5="http://schemas.microsoft.com/office/drawing/2016/5/11/chartex" xmlns:cx6="http://schemas.microsoft.com/office/drawing/2016/5/12/chartex" xmlns:cx7="http://schemas.microsoft.com/office/drawing/2016/5/13/chartex" xmlns:cx8="http://schemas.microsoft.com/office/drawing/2016/5/14/chartex" xmlns:mc="http://schemas.openxmlformats.org/markup-compatibility/2006" xmlns:aink="http://schemas.microsoft.com/office/drawing/2016/ink" xmlns:am3d="http://schemas.microsoft.com/office/drawing/2017/model3d" xmlns:o="urn:schemas-microsoft-com:office:office" xmlns:r="http://schemas.openxmlformats.org/officeDocument/2006/relationships" xmlns:m="http://schemas.openxmlformats.org/officeDocument/2006/math" xmlns:v="urn:schemas-microsoft-com:vml" xmlns:wp14="http://schemas.microsoft.com/office/word/2010/wordprocessingDrawing" xmlns:wp="http://schemas.openxmlformats.org/drawingml/2006/wordprocessingDrawing" xmlns:w10="urn:schemas-microsoft-com:office:word" xmlns:w="http://schemas.openxmlformats.org/wordprocessingml/2006/main" xmlns:w14="http://schemas.microsoft.com/office/word/2010/wordml" xmlns:w15="http://schemas.microsoft.com/office/word/2012/wordml" xmlns:w16cex="http://schemas.microsoft.com/office/word/2018/wordml/cex" xmlns:w16cid="http://schemas.microsoft.com/office/word/2016/wordml/cid" xmlns:w16="http://schemas.microsoft.com/office/word/2018/wordml" xmlns:w16se="http://schemas.microsoft.com/office/word/2015/wordml/symex" xmlns:wpg="http://schemas.microsoft.com/office/word/2010/wordprocessingGroup" xmlns:wpi="http://schemas.microsoft.com/office/word/2010/wordprocessingInk" xmlns:wne="http://schemas.microsoft.com/office/word/2006/wordml" xmlns:wps="http://schemas.microsoft.com/office/word/2010/wordprocessingShape" mc:Ignorable="w14 w15 w16se w16cid w16 w16cex wp14">
+  <w:p/>
+</w:hdr>
 </file>
 
 <file path=word/numbering.xml><?xml version="1.0" encoding="utf-8"?>
@@ -839,6 +1023,17 @@
   <w:style w:type="paragraph" w:default="1" w:styleId="Normal">
     <w:name w:val="Normal"/>
     <w:qFormat/>
+    <w:rsid w:val="00B30AEB"/>
+    <w:pPr>
+      <w:tabs>
+        <w:tab w:val="center" w:pos="4680"/>
+        <w:tab w:val="right" w:pos="9360"/>
+      </w:tabs>
+      <w:spacing w:line="480" w:lineRule="auto"/>
+    </w:pPr>
+    <w:rPr>
+      <w:rFonts w:asciiTheme="majorBidi" w:hAnsiTheme="majorBidi" w:cstheme="majorBidi"/>
+    </w:rPr>
   </w:style>
   <w:style w:type="character" w:default="1" w:styleId="DefaultParagraphFont">
     <w:name w:val="Default Paragraph Font"/>
@@ -877,6 +1072,36 @@
       <w:ind w:left="720"/>
       <w:contextualSpacing/>
     </w:pPr>
+  </w:style>
+  <w:style w:type="paragraph" w:styleId="Header">
+    <w:name w:val="header"/>
+    <w:basedOn w:val="Normal"/>
+    <w:link w:val="HeaderChar"/>
+    <w:uiPriority w:val="99"/>
+    <w:unhideWhenUsed/>
+    <w:rsid w:val="00222251"/>
+  </w:style>
+  <w:style w:type="character" w:customStyle="1" w:styleId="HeaderChar">
+    <w:name w:val="Header Char"/>
+    <w:basedOn w:val="DefaultParagraphFont"/>
+    <w:link w:val="Header"/>
+    <w:uiPriority w:val="99"/>
+    <w:rsid w:val="00222251"/>
+  </w:style>
+  <w:style w:type="paragraph" w:styleId="Footer">
+    <w:name w:val="footer"/>
+    <w:basedOn w:val="Normal"/>
+    <w:link w:val="FooterChar"/>
+    <w:uiPriority w:val="99"/>
+    <w:unhideWhenUsed/>
+    <w:rsid w:val="00222251"/>
+  </w:style>
+  <w:style w:type="character" w:customStyle="1" w:styleId="FooterChar">
+    <w:name w:val="Footer Char"/>
+    <w:basedOn w:val="DefaultParagraphFont"/>
+    <w:link w:val="Footer"/>
+    <w:uiPriority w:val="99"/>
+    <w:rsid w:val="00222251"/>
   </w:style>
 </w:styles>
 </file>

</xml_diff>